<commit_message>
Updated 'Project Idea' document for update in progress
</commit_message>
<xml_diff>
--- a/final_project/Project Idea.docx
+++ b/final_project/Project Idea.docx
@@ -737,6 +737,14 @@
           <w:sz w:val="24"/>
           <w:szCs w:val="24"/>
         </w:rPr>
+        <w:t xml:space="preserve">=&gt; </w:t>
+      </w:r>
+      <w:r>
+        <w:rPr>
+          <w:rFonts w:ascii="Times New Roman" w:hAnsi="Times New Roman" w:cs="Times New Roman"/>
+          <w:sz w:val="24"/>
+          <w:szCs w:val="24"/>
+        </w:rPr>
         <w:t xml:space="preserve">The only problem is that for some reason, currently I can only grab or crawl </w:t>
       </w:r>
       <w:r>
@@ -783,12 +791,130 @@
         </w:rPr>
         <w:t>. Still working on it to find out if there is an alternative method that can give us Top 20 results.</w:t>
       </w:r>
-    </w:p>
-    <w:p>
-      <w:pPr>
-        <w:pStyle w:val="NoSpacing"/>
-        <w:rPr>
-          <w:rFonts w:ascii="Times New Roman" w:hAnsi="Times New Roman" w:cs="Times New Roman"/>
+      <w:r>
+        <w:rPr>
+          <w:rFonts w:ascii="Times New Roman" w:hAnsi="Times New Roman" w:cs="Times New Roman"/>
+          <w:sz w:val="24"/>
+          <w:szCs w:val="24"/>
+        </w:rPr>
+        <w:t xml:space="preserve"> (</w:t>
+      </w:r>
+      <w:proofErr w:type="gramStart"/>
+      <w:r>
+        <w:rPr>
+          <w:rFonts w:ascii="Times New Roman" w:hAnsi="Times New Roman" w:cs="Times New Roman"/>
+          <w:sz w:val="24"/>
+          <w:szCs w:val="24"/>
+        </w:rPr>
+        <w:t>modified</w:t>
+      </w:r>
+      <w:r>
+        <w:rPr>
+          <w:rFonts w:ascii="Times New Roman" w:hAnsi="Times New Roman" w:cs="Times New Roman"/>
+          <w:sz w:val="24"/>
+          <w:szCs w:val="24"/>
+        </w:rPr>
+        <w:t>/fixed</w:t>
+      </w:r>
+      <w:proofErr w:type="gramEnd"/>
+      <w:r>
+        <w:rPr>
+          <w:rFonts w:ascii="Times New Roman" w:hAnsi="Times New Roman" w:cs="Times New Roman"/>
+          <w:sz w:val="24"/>
+          <w:szCs w:val="24"/>
+        </w:rPr>
+        <w:t>?</w:t>
+      </w:r>
+      <w:r>
+        <w:rPr>
+          <w:rFonts w:ascii="Times New Roman" w:hAnsi="Times New Roman" w:cs="Times New Roman"/>
+          <w:sz w:val="24"/>
+          <w:szCs w:val="24"/>
+        </w:rPr>
+        <w:t>)</w:t>
+      </w:r>
+    </w:p>
+    <w:p>
+      <w:pPr>
+        <w:pStyle w:val="NoSpacing"/>
+        <w:rPr>
+          <w:rFonts w:ascii="Times New Roman" w:hAnsi="Times New Roman" w:cs="Times New Roman"/>
+          <w:sz w:val="24"/>
+          <w:szCs w:val="24"/>
+        </w:rPr>
+      </w:pPr>
+    </w:p>
+    <w:p>
+      <w:pPr>
+        <w:pStyle w:val="NoSpacing"/>
+        <w:rPr>
+          <w:rFonts w:ascii="Times New Roman" w:hAnsi="Times New Roman" w:cs="Times New Roman"/>
+          <w:b/>
+          <w:sz w:val="24"/>
+          <w:szCs w:val="24"/>
+        </w:rPr>
+      </w:pPr>
+      <w:r>
+        <w:rPr>
+          <w:rFonts w:ascii="Times New Roman" w:hAnsi="Times New Roman" w:cs="Times New Roman"/>
+          <w:sz w:val="24"/>
+          <w:szCs w:val="24"/>
+        </w:rPr>
+        <w:t xml:space="preserve">=&gt; </w:t>
+      </w:r>
+      <w:r>
+        <w:rPr>
+          <w:rFonts w:ascii="Times New Roman" w:hAnsi="Times New Roman" w:cs="Times New Roman"/>
+          <w:b/>
+          <w:sz w:val="24"/>
+          <w:szCs w:val="24"/>
+        </w:rPr>
+        <w:t xml:space="preserve">The problem above only happens when I am running the program on my computer. I found out that it works fine </w:t>
+      </w:r>
+      <w:r>
+        <w:rPr>
+          <w:rFonts w:ascii="Times New Roman" w:hAnsi="Times New Roman" w:cs="Times New Roman" w:hint="eastAsia"/>
+          <w:b/>
+          <w:sz w:val="24"/>
+          <w:szCs w:val="24"/>
+        </w:rPr>
+        <w:t>w</w:t>
+      </w:r>
+      <w:r>
+        <w:rPr>
+          <w:rFonts w:ascii="Times New Roman" w:hAnsi="Times New Roman" w:cs="Times New Roman"/>
+          <w:b/>
+          <w:sz w:val="24"/>
+          <w:szCs w:val="24"/>
+        </w:rPr>
+        <w:t xml:space="preserve">hen I run it on </w:t>
+      </w:r>
+      <w:proofErr w:type="gramStart"/>
+      <w:r>
+        <w:rPr>
+          <w:rFonts w:ascii="Times New Roman" w:hAnsi="Times New Roman" w:cs="Times New Roman"/>
+          <w:b/>
+          <w:sz w:val="24"/>
+          <w:szCs w:val="24"/>
+        </w:rPr>
+        <w:t>putty(</w:t>
+      </w:r>
+      <w:proofErr w:type="gramEnd"/>
+      <w:r>
+        <w:rPr>
+          <w:rFonts w:ascii="Times New Roman" w:hAnsi="Times New Roman" w:cs="Times New Roman"/>
+          <w:b/>
+          <w:sz w:val="24"/>
+          <w:szCs w:val="24"/>
+        </w:rPr>
+        <w:t>UNIX).</w:t>
+      </w:r>
+    </w:p>
+    <w:p>
+      <w:pPr>
+        <w:pStyle w:val="NoSpacing"/>
+        <w:rPr>
+          <w:rFonts w:ascii="Times New Roman" w:hAnsi="Times New Roman" w:cs="Times New Roman" w:hint="eastAsia"/>
           <w:sz w:val="24"/>
           <w:szCs w:val="24"/>
         </w:rPr>
@@ -817,7 +943,17 @@
           <w:sz w:val="24"/>
           <w:szCs w:val="24"/>
         </w:rPr>
-        <w:t xml:space="preserve"> Will start looking at Go Hackers Webpage</w:t>
+        <w:t xml:space="preserve"> W</w:t>
+      </w:r>
+      <w:bookmarkStart w:id="0" w:name="_GoBack"/>
+      <w:bookmarkEnd w:id="0"/>
+      <w:r>
+        <w:rPr>
+          <w:rFonts w:ascii="Times New Roman" w:hAnsi="Times New Roman" w:cs="Times New Roman"/>
+          <w:sz w:val="24"/>
+          <w:szCs w:val="24"/>
+        </w:rPr>
+        <w:t>ill start looking at Go Hackers Webpage</w:t>
       </w:r>
     </w:p>
     <w:p>
@@ -876,8 +1012,6 @@
         </w:rPr>
         <w:t>*</w:t>
       </w:r>
-      <w:bookmarkStart w:id="0" w:name="_GoBack"/>
-      <w:bookmarkEnd w:id="0"/>
       <w:r>
         <w:rPr>
           <w:rFonts w:ascii="Times New Roman" w:hAnsi="Times New Roman" w:cs="Times New Roman"/>

</xml_diff>